<commit_message>
Updated CV and list of topics!
Ne
</commit_message>
<xml_diff>
--- a/files/List_Topics_CIW.docx
+++ b/files/List_Topics_CIW.docx
@@ -235,13 +235,7 @@
         </w:numPr>
       </w:pPr>
       <w:r>
-        <w:t xml:space="preserve">Little Match Children: </w:t>
-      </w:r>
-      <w:r>
-        <w:t xml:space="preserve"> </w:t>
-      </w:r>
-      <w:r>
-        <w:t>Addressing Mental Health Challenges Among the Left-behind Children in Rural China</w:t>
+        <w:t>Little Match Children:  Addressing Mental Health Challenges Among the Left-behind Children in Rural China</w:t>
       </w:r>
     </w:p>
     <w:p>
@@ -310,19 +304,52 @@
         </w:numPr>
       </w:pPr>
       <w:r>
-        <w:t xml:space="preserve">Eat This, Not That: </w:t>
-      </w:r>
-      <w:r>
-        <w:t xml:space="preserve"> </w:t>
-      </w:r>
-      <w:r>
-        <w:t xml:space="preserve">An evaluation of front-of-package nutrition </w:t>
-      </w:r>
-      <w:r>
-        <w:t>labeling policies</w:t>
-      </w:r>
-      <w:r>
-        <w:t xml:space="preserve"> to improve the health of Americans</w:t>
+        <w:t xml:space="preserve">Eat This, Not That:  An evaluation of </w:t>
+      </w:r>
+      <w:r>
+        <w:t>F</w:t>
+      </w:r>
+      <w:r>
+        <w:t>ront-of-</w:t>
+      </w:r>
+      <w:r>
+        <w:t>P</w:t>
+      </w:r>
+      <w:r>
+        <w:t xml:space="preserve">ackage </w:t>
+      </w:r>
+      <w:r>
+        <w:t>N</w:t>
+      </w:r>
+      <w:r>
+        <w:t xml:space="preserve">utrition </w:t>
+      </w:r>
+      <w:r>
+        <w:t>L</w:t>
+      </w:r>
+      <w:r>
+        <w:t xml:space="preserve">abeling </w:t>
+      </w:r>
+      <w:r>
+        <w:t>P</w:t>
+      </w:r>
+      <w:r>
+        <w:t>olicies</w:t>
+      </w:r>
+      <w:r>
+        <w:t xml:space="preserve"> to </w:t>
+      </w:r>
+      <w:r>
+        <w:t>I</w:t>
+      </w:r>
+      <w:r>
+        <w:t xml:space="preserve">mprove the </w:t>
+      </w:r>
+      <w:r>
+        <w:t>H</w:t>
+      </w:r>
+      <w:r>
+        <w:t>ealth of Americans</w:t>
       </w:r>
     </w:p>
     <w:p>
@@ -358,31 +385,97 @@
         </w:numPr>
       </w:pPr>
       <w:r>
-        <w:t>Closing the loop on plastic: policy solutions to China’s plastic problem</w:t>
-      </w:r>
-    </w:p>
-    <w:p>
-      <w:pPr>
-        <w:pStyle w:val="ListParagraph"/>
-        <w:numPr>
-          <w:ilvl w:val="0"/>
-          <w:numId w:val="2"/>
-        </w:numPr>
-      </w:pPr>
-      <w:r>
-        <w:t>A Policy Analysis on the expansion of healthcare through the Patient Protection and Affordable Care Act.</w:t>
-      </w:r>
-    </w:p>
-    <w:p>
-      <w:pPr>
-        <w:pStyle w:val="ListParagraph"/>
-        <w:numPr>
-          <w:ilvl w:val="0"/>
-          <w:numId w:val="2"/>
-        </w:numPr>
-      </w:pPr>
-      <w:r>
-        <w:t>Reducing Chronic Absenteeism in New York City high schools predominantly serving low-income, minority students</w:t>
+        <w:t xml:space="preserve">Closing the </w:t>
+      </w:r>
+      <w:r>
+        <w:t>L</w:t>
+      </w:r>
+      <w:r>
+        <w:t xml:space="preserve">oop on </w:t>
+      </w:r>
+      <w:r>
+        <w:t>P</w:t>
+      </w:r>
+      <w:r>
+        <w:t xml:space="preserve">lastic: </w:t>
+      </w:r>
+      <w:r>
+        <w:t>P</w:t>
+      </w:r>
+      <w:r>
+        <w:t xml:space="preserve">olicy </w:t>
+      </w:r>
+      <w:r>
+        <w:t>S</w:t>
+      </w:r>
+      <w:r>
+        <w:t xml:space="preserve">olutions to China’s </w:t>
+      </w:r>
+      <w:r>
+        <w:t>P</w:t>
+      </w:r>
+      <w:r>
+        <w:t xml:space="preserve">lastic </w:t>
+      </w:r>
+      <w:r>
+        <w:t>P</w:t>
+      </w:r>
+      <w:r>
+        <w:t>roblem</w:t>
+      </w:r>
+    </w:p>
+    <w:p>
+      <w:pPr>
+        <w:pStyle w:val="ListParagraph"/>
+        <w:numPr>
+          <w:ilvl w:val="0"/>
+          <w:numId w:val="2"/>
+        </w:numPr>
+      </w:pPr>
+      <w:r>
+        <w:t xml:space="preserve">A Policy Analysis on the </w:t>
+      </w:r>
+      <w:r>
+        <w:t>E</w:t>
+      </w:r>
+      <w:r>
+        <w:t xml:space="preserve">xpansion of </w:t>
+      </w:r>
+      <w:r>
+        <w:t>H</w:t>
+      </w:r>
+      <w:r>
+        <w:t>ealthcare through the Patient Protection and Affordable Care Act.</w:t>
+      </w:r>
+    </w:p>
+    <w:p>
+      <w:pPr>
+        <w:pStyle w:val="ListParagraph"/>
+        <w:numPr>
+          <w:ilvl w:val="0"/>
+          <w:numId w:val="2"/>
+        </w:numPr>
+      </w:pPr>
+      <w:r>
+        <w:t xml:space="preserve">Reducing Chronic Absenteeism in New York City </w:t>
+      </w:r>
+      <w:r>
+        <w:t>H</w:t>
+      </w:r>
+      <w:r>
+        <w:t xml:space="preserve">igh </w:t>
+      </w:r>
+      <w:r>
+        <w:t>S</w:t>
+      </w:r>
+      <w:r>
+        <w:t xml:space="preserve">chools </w:t>
+      </w:r>
+      <w:r>
+        <w:t>P</w:t>
+      </w:r>
+      <w:r>
+        <w:t>redominantly serving low-income, minority students</w:t>
       </w:r>
     </w:p>
     <w:p>
@@ -398,6 +491,181 @@
         <w:t>Painting the Bigger Picture: Reimagining the Role of Federally Supported Art in a Public Education in the US</w:t>
       </w:r>
     </w:p>
+    <w:p/>
+    <w:p>
+      <w:pPr>
+        <w:rPr>
+          <w:u w:val="single"/>
+        </w:rPr>
+      </w:pPr>
+      <w:r>
+        <w:rPr>
+          <w:u w:val="single"/>
+        </w:rPr>
+        <w:t>Fall</w:t>
+      </w:r>
+      <w:r>
+        <w:rPr>
+          <w:u w:val="single"/>
+        </w:rPr>
+        <w:t xml:space="preserve"> 202</w:t>
+      </w:r>
+      <w:r>
+        <w:rPr>
+          <w:u w:val="single"/>
+        </w:rPr>
+        <w:t>2</w:t>
+      </w:r>
+    </w:p>
+    <w:p>
+      <w:pPr>
+        <w:rPr>
+          <w:u w:val="single"/>
+        </w:rPr>
+      </w:pPr>
+    </w:p>
+    <w:p>
+      <w:pPr>
+        <w:pStyle w:val="ListParagraph"/>
+        <w:numPr>
+          <w:ilvl w:val="0"/>
+          <w:numId w:val="2"/>
+        </w:numPr>
+      </w:pPr>
+      <w:r>
+        <w:t xml:space="preserve">Policy </w:t>
+      </w:r>
+      <w:r>
+        <w:t>Op</w:t>
+      </w:r>
+      <w:r>
+        <w:t xml:space="preserve">tions for </w:t>
+      </w:r>
+      <w:r>
+        <w:t>A</w:t>
+      </w:r>
+      <w:r>
+        <w:t xml:space="preserve">ddressing Germany’s </w:t>
+      </w:r>
+      <w:r>
+        <w:t>E</w:t>
+      </w:r>
+      <w:r>
+        <w:t xml:space="preserve">nergy </w:t>
+      </w:r>
+      <w:r>
+        <w:t>D</w:t>
+      </w:r>
+      <w:r>
+        <w:t>eficit</w:t>
+      </w:r>
+    </w:p>
+    <w:p>
+      <w:pPr>
+        <w:pStyle w:val="ListParagraph"/>
+        <w:numPr>
+          <w:ilvl w:val="0"/>
+          <w:numId w:val="2"/>
+        </w:numPr>
+      </w:pPr>
+      <w:r>
+        <w:t>Increasing Under-Represented Minorities Within the Field of Physical Therapy and The University of Pittsburgh's Doctor of Physical Therapy Program</w:t>
+      </w:r>
+    </w:p>
+    <w:p>
+      <w:pPr>
+        <w:pStyle w:val="ListParagraph"/>
+        <w:numPr>
+          <w:ilvl w:val="0"/>
+          <w:numId w:val="2"/>
+        </w:numPr>
+      </w:pPr>
+      <w:r>
+        <w:t>The Feasibility and Merits of Recapturing Municipal Wastewater for Agricultural Use</w:t>
+      </w:r>
+      <w:r>
+        <w:t xml:space="preserve"> in Shaanxi Providence</w:t>
+      </w:r>
+    </w:p>
+    <w:p>
+      <w:pPr>
+        <w:pStyle w:val="ListParagraph"/>
+        <w:numPr>
+          <w:ilvl w:val="0"/>
+          <w:numId w:val="2"/>
+        </w:numPr>
+      </w:pPr>
+      <w:r>
+        <w:t>Curriculum Change at the Secondary and Tertiary Levels as a Solution to Youth Unemployment in Nigeria</w:t>
+      </w:r>
+    </w:p>
+    <w:p>
+      <w:pPr>
+        <w:pStyle w:val="ListParagraph"/>
+        <w:numPr>
+          <w:ilvl w:val="0"/>
+          <w:numId w:val="2"/>
+        </w:numPr>
+      </w:pPr>
+      <w:r>
+        <w:t xml:space="preserve">Protecting </w:t>
+      </w:r>
+      <w:r>
+        <w:t>A</w:t>
+      </w:r>
+      <w:r>
+        <w:t xml:space="preserve">ccess to </w:t>
+      </w:r>
+      <w:r>
+        <w:t>P</w:t>
+      </w:r>
+      <w:r>
+        <w:t xml:space="preserve">rimary </w:t>
+      </w:r>
+      <w:r>
+        <w:t>H</w:t>
+      </w:r>
+      <w:r>
+        <w:t xml:space="preserve">ealth </w:t>
+      </w:r>
+      <w:r>
+        <w:t>C</w:t>
+      </w:r>
+      <w:r>
+        <w:t xml:space="preserve">are </w:t>
+      </w:r>
+      <w:r>
+        <w:t>a</w:t>
+      </w:r>
+      <w:r>
+        <w:t xml:space="preserve">mong </w:t>
+      </w:r>
+      <w:r>
+        <w:t>L</w:t>
+      </w:r>
+      <w:r>
+        <w:t xml:space="preserve">ow-income New Yorkers through </w:t>
+      </w:r>
+      <w:r>
+        <w:t>C</w:t>
+      </w:r>
+      <w:r>
+        <w:t xml:space="preserve">ommunity </w:t>
+      </w:r>
+      <w:r>
+        <w:t>H</w:t>
+      </w:r>
+      <w:r>
+        <w:t xml:space="preserve">ealth </w:t>
+      </w:r>
+      <w:r>
+        <w:t>C</w:t>
+      </w:r>
+      <w:r>
+        <w:t xml:space="preserve">enters (CHCs) </w:t>
+      </w:r>
+    </w:p>
+    <w:p/>
     <w:p/>
     <w:p>
       <w:pPr>
@@ -1091,6 +1359,20 @@
       <w:contextualSpacing/>
     </w:pPr>
   </w:style>
+  <w:style w:type="paragraph" w:styleId="NormalWeb">
+    <w:name w:val="Normal (Web)"/>
+    <w:basedOn w:val="Normal"/>
+    <w:uiPriority w:val="99"/>
+    <w:semiHidden/>
+    <w:unhideWhenUsed/>
+    <w:rsid w:val="007066A4"/>
+    <w:pPr>
+      <w:spacing w:before="100" w:beforeAutospacing="1" w:after="100" w:afterAutospacing="1"/>
+    </w:pPr>
+    <w:rPr>
+      <w:rFonts w:ascii="Times New Roman" w:eastAsia="Times New Roman" w:hAnsi="Times New Roman" w:cs="Times New Roman"/>
+    </w:rPr>
+  </w:style>
 </w:styles>
 </file>
 

</xml_diff>